<commit_message>
Fixed wrong calculation in Task 5
</commit_message>
<xml_diff>
--- a/Detective Inspector Irrational (x.2 Questions).docx
+++ b/Detective Inspector Irrational (x.2 Questions).docx
@@ -11128,15 +11128,7 @@
         <w:t>rom both sides, that means th</w:t>
       </w:r>
       <w:r>
-        <w:t>e limit as x approaches 3 does not exist (</w:t>
-      </w:r>
-      <w:proofErr w:type="spellStart"/>
-      <w:r>
-        <w:t>NaN</w:t>
-      </w:r>
-      <w:proofErr w:type="spellEnd"/>
-      <w:r>
-        <w:t>)</w:t>
+        <w:t>e limit as x approaches 3 does not exist (NaN)</w:t>
       </w:r>
       <w:r>
         <w:t>, therefore you should press the Big Red Button</w:t>
@@ -12452,7 +12444,7 @@
                     <w:rPr>
                       <w:rFonts w:ascii="Cambria Math" w:hAnsi="Cambria Math"/>
                     </w:rPr>
-                    <m:t>1</m:t>
+                    <m:t>r</m:t>
                   </m:r>
                 </m:sub>
                 <m:sup>
@@ -12460,7 +12452,7 @@
                     <w:rPr>
                       <w:rFonts w:ascii="Cambria Math" w:hAnsi="Cambria Math"/>
                     </w:rPr>
-                    <m:t>α</m:t>
+                    <m:t>n</m:t>
                   </m:r>
                 </m:sup>
               </m:sSubSup>
@@ -12472,61 +12464,12 @@
             </w:rPr>
             <m:t>=</m:t>
           </m:r>
-          <m:d>
-            <m:dPr>
-              <m:ctrlPr>
-                <w:rPr>
-                  <w:rFonts w:ascii="Cambria Math" w:hAnsi="Cambria Math"/>
-                </w:rPr>
-              </m:ctrlPr>
-            </m:dPr>
-            <m:e>
-              <m:sSubSup>
-                <m:sSubSupPr>
-                  <m:ctrlPr>
-                    <w:rPr>
-                      <w:rFonts w:ascii="Cambria Math" w:hAnsi="Cambria Math"/>
-                    </w:rPr>
-                  </m:ctrlPr>
-                </m:sSubSupPr>
-                <m:e>
-                  <m:r>
-                    <w:rPr>
-                      <w:rFonts w:ascii="Cambria Math" w:hAnsi="Cambria Math"/>
-                    </w:rPr>
-                    <m:t> </m:t>
-                  </m:r>
-                </m:e>
-                <m:sub>
-                  <m:r>
-                    <w:rPr>
-                      <w:rFonts w:ascii="Cambria Math" w:hAnsi="Cambria Math"/>
-                    </w:rPr>
-                    <m:t>1</m:t>
-                  </m:r>
-                </m:sub>
-                <m:sup>
-                  <m:r>
-                    <w:rPr>
-                      <w:rFonts w:ascii="Cambria Math" w:hAnsi="Cambria Math"/>
-                    </w:rPr>
-                    <m:t>40</m:t>
-                  </m:r>
-                </m:sup>
-              </m:sSubSup>
-            </m:e>
-          </m:d>
-          <m:r>
-            <w:rPr>
-              <w:rFonts w:ascii="Cambria Math" w:hAnsi="Cambria Math"/>
-            </w:rPr>
-            <m:t>=</m:t>
-          </m:r>
           <m:f>
             <m:fPr>
               <m:ctrlPr>
                 <w:rPr>
                   <w:rFonts w:ascii="Cambria Math" w:hAnsi="Cambria Math"/>
+                  <w:i/>
                 </w:rPr>
               </m:ctrlPr>
             </m:fPr>
@@ -12535,7 +12478,7 @@
                 <w:rPr>
                   <w:rFonts w:ascii="Cambria Math" w:hAnsi="Cambria Math"/>
                 </w:rPr>
-                <m:t>40!</m:t>
+                <m:t>n!</m:t>
               </m:r>
             </m:num>
             <m:den>
@@ -12543,13 +12486,14 @@
                 <w:rPr>
                   <w:rFonts w:ascii="Cambria Math" w:hAnsi="Cambria Math"/>
                 </w:rPr>
-                <m:t>1!</m:t>
+                <m:t>r!</m:t>
               </m:r>
               <m:d>
                 <m:dPr>
                   <m:ctrlPr>
                     <w:rPr>
                       <w:rFonts w:ascii="Cambria Math" w:hAnsi="Cambria Math"/>
+                      <w:i/>
                     </w:rPr>
                   </m:ctrlPr>
                 </m:dPr>
@@ -12558,7 +12502,7 @@
                     <w:rPr>
                       <w:rFonts w:ascii="Cambria Math" w:hAnsi="Cambria Math"/>
                     </w:rPr>
-                    <m:t>40-1</m:t>
+                    <m:t>n-r</m:t>
                   </m:r>
                 </m:e>
               </m:d>
@@ -12570,19 +12514,8 @@
               </m:r>
             </m:den>
           </m:f>
-          <m:r>
-            <w:rPr>
-              <w:rFonts w:ascii="Cambria Math" w:hAnsi="Cambria Math"/>
-            </w:rPr>
-            <m:t> = 40</m:t>
-          </m:r>
         </m:oMath>
       </m:oMathPara>
-    </w:p>
-    <w:p>
-      <w:r>
-        <w:t>Second, the power set:</w:t>
-      </w:r>
     </w:p>
     <w:p>
       <m:oMathPara>
@@ -12590,12 +12523,6 @@
           <m:jc m:val="left"/>
         </m:oMathParaPr>
         <m:oMath>
-          <m:r>
-            <w:rPr>
-              <w:rFonts w:ascii="Cambria Math" w:hAnsi="Cambria Math"/>
-            </w:rPr>
-            <m:t>P</m:t>
-          </m:r>
           <m:d>
             <m:dPr>
               <m:ctrlPr>
@@ -12605,19 +12532,46 @@
               </m:ctrlPr>
             </m:dPr>
             <m:e>
-              <m:r>
-                <w:rPr>
-                  <w:rFonts w:ascii="Cambria Math" w:hAnsi="Cambria Math"/>
-                </w:rPr>
-                <m:t>α, 1</m:t>
-              </m:r>
+              <m:sSubSup>
+                <m:sSubSupPr>
+                  <m:ctrlPr>
+                    <w:rPr>
+                      <w:rFonts w:ascii="Cambria Math" w:hAnsi="Cambria Math"/>
+                    </w:rPr>
+                  </m:ctrlPr>
+                </m:sSubSupPr>
+                <m:e>
+                  <m:r>
+                    <w:rPr>
+                      <w:rFonts w:ascii="Cambria Math" w:hAnsi="Cambria Math"/>
+                    </w:rPr>
+                    <m:t> </m:t>
+                  </m:r>
+                </m:e>
+                <m:sub>
+                  <m:r>
+                    <w:rPr>
+                      <w:rFonts w:ascii="Cambria Math" w:hAnsi="Cambria Math"/>
+                    </w:rPr>
+                    <m:t>1</m:t>
+                  </m:r>
+                </m:sub>
+                <m:sup>
+                  <m:r>
+                    <w:rPr>
+                      <w:rFonts w:ascii="Cambria Math" w:hAnsi="Cambria Math"/>
+                    </w:rPr>
+                    <m:t>α</m:t>
+                  </m:r>
+                </m:sup>
+              </m:sSubSup>
             </m:e>
           </m:d>
           <m:r>
             <w:rPr>
               <w:rFonts w:ascii="Cambria Math" w:hAnsi="Cambria Math"/>
             </w:rPr>
-            <m:t> = P</m:t>
+            <m:t>=</m:t>
           </m:r>
           <m:d>
             <m:dPr>
@@ -12628,41 +12582,72 @@
               </m:ctrlPr>
             </m:dPr>
             <m:e>
-              <m:r>
-                <w:rPr>
-                  <w:rFonts w:ascii="Cambria Math" w:hAnsi="Cambria Math"/>
-                </w:rPr>
-                <m:t>40, 1</m:t>
-              </m:r>
+              <m:sSubSup>
+                <m:sSubSupPr>
+                  <m:ctrlPr>
+                    <w:rPr>
+                      <w:rFonts w:ascii="Cambria Math" w:hAnsi="Cambria Math"/>
+                    </w:rPr>
+                  </m:ctrlPr>
+                </m:sSubSupPr>
+                <m:e>
+                  <m:r>
+                    <w:rPr>
+                      <w:rFonts w:ascii="Cambria Math" w:hAnsi="Cambria Math"/>
+                    </w:rPr>
+                    <m:t> </m:t>
+                  </m:r>
+                </m:e>
+                <m:sub>
+                  <m:r>
+                    <w:rPr>
+                      <w:rFonts w:ascii="Cambria Math" w:hAnsi="Cambria Math"/>
+                    </w:rPr>
+                    <m:t>1</m:t>
+                  </m:r>
+                </m:sub>
+                <m:sup>
+                  <m:r>
+                    <w:rPr>
+                      <w:rFonts w:ascii="Cambria Math" w:hAnsi="Cambria Math"/>
+                    </w:rPr>
+                    <m:t>40</m:t>
+                  </m:r>
+                </m:sup>
+              </m:sSubSup>
             </m:e>
           </m:d>
           <m:r>
             <w:rPr>
               <w:rFonts w:ascii="Cambria Math" w:hAnsi="Cambria Math"/>
             </w:rPr>
-            <m:t> = </m:t>
-          </m:r>
-          <m:d>
-            <m:dPr>
-              <m:begChr m:val="{"/>
-              <m:endChr m:val="}"/>
-              <m:ctrlPr>
-                <w:rPr>
-                  <w:rFonts w:ascii="Cambria Math" w:hAnsi="Cambria Math"/>
-                </w:rPr>
-              </m:ctrlPr>
-            </m:dPr>
-            <m:e>
-              <m:r>
-                <w:rPr>
-                  <w:rFonts w:ascii="Cambria Math" w:hAnsi="Cambria Math"/>
-                </w:rPr>
-                <m:t>∅, 40, 1, </m:t>
+            <m:t>=</m:t>
+          </m:r>
+          <m:f>
+            <m:fPr>
+              <m:ctrlPr>
+                <w:rPr>
+                  <w:rFonts w:ascii="Cambria Math" w:hAnsi="Cambria Math"/>
+                </w:rPr>
+              </m:ctrlPr>
+            </m:fPr>
+            <m:num>
+              <m:r>
+                <w:rPr>
+                  <w:rFonts w:ascii="Cambria Math" w:hAnsi="Cambria Math"/>
+                </w:rPr>
+                <m:t>40!</m:t>
+              </m:r>
+            </m:num>
+            <m:den>
+              <m:r>
+                <w:rPr>
+                  <w:rFonts w:ascii="Cambria Math" w:hAnsi="Cambria Math"/>
+                </w:rPr>
+                <m:t>1!</m:t>
               </m:r>
               <m:d>
                 <m:dPr>
-                  <m:begChr m:val="{"/>
-                  <m:endChr m:val="}"/>
                   <m:ctrlPr>
                     <w:rPr>
                       <w:rFonts w:ascii="Cambria Math" w:hAnsi="Cambria Math"/>
@@ -12674,12 +12659,303 @@
                     <w:rPr>
                       <w:rFonts w:ascii="Cambria Math" w:hAnsi="Cambria Math"/>
                     </w:rPr>
-                    <m:t>40,1</m:t>
+                    <m:t>40-1</m:t>
                   </m:r>
                 </m:e>
               </m:d>
+              <m:r>
+                <w:rPr>
+                  <w:rFonts w:ascii="Cambria Math" w:hAnsi="Cambria Math"/>
+                </w:rPr>
+                <m:t>!</m:t>
+              </m:r>
+            </m:den>
+          </m:f>
+          <m:r>
+            <w:rPr>
+              <w:rFonts w:ascii="Cambria Math" w:hAnsi="Cambria Math"/>
+            </w:rPr>
+            <m:t>=</m:t>
+          </m:r>
+          <m:f>
+            <m:fPr>
+              <m:ctrlPr>
+                <w:rPr>
+                  <w:rFonts w:ascii="Cambria Math" w:hAnsi="Cambria Math"/>
+                </w:rPr>
+              </m:ctrlPr>
+            </m:fPr>
+            <m:num>
+              <m:r>
+                <w:rPr>
+                  <w:rFonts w:ascii="Cambria Math" w:hAnsi="Cambria Math"/>
+                </w:rPr>
+                <m:t>40!</m:t>
+              </m:r>
+            </m:num>
+            <m:den>
+              <m:r>
+                <w:rPr>
+                  <w:rFonts w:ascii="Cambria Math" w:hAnsi="Cambria Math"/>
+                </w:rPr>
+                <m:t>39!</m:t>
+              </m:r>
+            </m:den>
+          </m:f>
+          <m:r>
+            <w:rPr>
+              <w:rFonts w:ascii="Cambria Math" w:hAnsi="Cambria Math"/>
+            </w:rPr>
+            <m:t>=</m:t>
+          </m:r>
+          <m:r>
+            <w:rPr>
+              <w:rFonts w:ascii="Cambria Math" w:hAnsi="Cambria Math"/>
+            </w:rPr>
+            <m:t>40</m:t>
+          </m:r>
+        </m:oMath>
+      </m:oMathPara>
+    </w:p>
+    <w:p>
+      <w:r>
+        <w:t>Second, the</w:t>
+      </w:r>
+      <w:r>
+        <w:t xml:space="preserve"> permutations</w:t>
+      </w:r>
+      <w:r>
+        <w:t>:</w:t>
+      </w:r>
+    </w:p>
+    <w:p>
+      <m:oMathPara>
+        <m:oMathParaPr>
+          <m:jc m:val="left"/>
+        </m:oMathParaPr>
+        <m:oMath>
+          <m:r>
+            <w:rPr>
+              <w:rFonts w:ascii="Cambria Math" w:hAnsi="Cambria Math"/>
+            </w:rPr>
+            <m:t>P(n,r)</m:t>
+          </m:r>
+          <m:r>
+            <w:rPr>
+              <w:rFonts w:ascii="Cambria Math" w:hAnsi="Cambria Math"/>
+            </w:rPr>
+            <m:t>=</m:t>
+          </m:r>
+          <m:f>
+            <m:fPr>
+              <m:ctrlPr>
+                <w:rPr>
+                  <w:rFonts w:ascii="Cambria Math" w:hAnsi="Cambria Math"/>
+                  <w:i/>
+                </w:rPr>
+              </m:ctrlPr>
+            </m:fPr>
+            <m:num>
+              <m:r>
+                <w:rPr>
+                  <w:rFonts w:ascii="Cambria Math" w:hAnsi="Cambria Math"/>
+                </w:rPr>
+                <m:t>n!</m:t>
+              </m:r>
+            </m:num>
+            <m:den>
+              <m:d>
+                <m:dPr>
+                  <m:ctrlPr>
+                    <w:rPr>
+                      <w:rFonts w:ascii="Cambria Math" w:hAnsi="Cambria Math"/>
+                      <w:i/>
+                    </w:rPr>
+                  </m:ctrlPr>
+                </m:dPr>
+                <m:e>
+                  <m:r>
+                    <w:rPr>
+                      <w:rFonts w:ascii="Cambria Math" w:hAnsi="Cambria Math"/>
+                    </w:rPr>
+                    <m:t>n-r</m:t>
+                  </m:r>
+                </m:e>
+              </m:d>
+              <m:r>
+                <w:rPr>
+                  <w:rFonts w:ascii="Cambria Math" w:hAnsi="Cambria Math"/>
+                </w:rPr>
+                <m:t>!</m:t>
+              </m:r>
+            </m:den>
+          </m:f>
+        </m:oMath>
+      </m:oMathPara>
+    </w:p>
+    <w:p>
+      <m:oMathPara>
+        <m:oMathParaPr>
+          <m:jc m:val="left"/>
+        </m:oMathParaPr>
+        <m:oMath>
+          <m:r>
+            <w:rPr>
+              <w:rFonts w:ascii="Cambria Math" w:hAnsi="Cambria Math"/>
+            </w:rPr>
+            <m:t>P</m:t>
+          </m:r>
+          <m:d>
+            <m:dPr>
+              <m:ctrlPr>
+                <w:rPr>
+                  <w:rFonts w:ascii="Cambria Math" w:hAnsi="Cambria Math"/>
+                </w:rPr>
+              </m:ctrlPr>
+            </m:dPr>
+            <m:e>
+              <m:r>
+                <w:rPr>
+                  <w:rFonts w:ascii="Cambria Math" w:hAnsi="Cambria Math"/>
+                </w:rPr>
+                <m:t>α, 1</m:t>
+              </m:r>
             </m:e>
           </m:d>
+          <m:r>
+            <w:rPr>
+              <w:rFonts w:ascii="Cambria Math" w:hAnsi="Cambria Math"/>
+            </w:rPr>
+            <m:t>=P</m:t>
+          </m:r>
+          <m:d>
+            <m:dPr>
+              <m:ctrlPr>
+                <w:rPr>
+                  <w:rFonts w:ascii="Cambria Math" w:hAnsi="Cambria Math"/>
+                </w:rPr>
+              </m:ctrlPr>
+            </m:dPr>
+            <m:e>
+              <m:r>
+                <w:rPr>
+                  <w:rFonts w:ascii="Cambria Math" w:hAnsi="Cambria Math"/>
+                </w:rPr>
+                <m:t>40, 1</m:t>
+              </m:r>
+            </m:e>
+          </m:d>
+          <m:r>
+            <w:rPr>
+              <w:rFonts w:ascii="Cambria Math" w:hAnsi="Cambria Math"/>
+            </w:rPr>
+            <m:t>=</m:t>
+          </m:r>
+          <m:f>
+            <m:fPr>
+              <m:ctrlPr>
+                <w:rPr>
+                  <w:rFonts w:ascii="Cambria Math" w:hAnsi="Cambria Math"/>
+                  <w:i/>
+                </w:rPr>
+              </m:ctrlPr>
+            </m:fPr>
+            <m:num>
+              <m:r>
+                <w:rPr>
+                  <w:rFonts w:ascii="Cambria Math" w:hAnsi="Cambria Math"/>
+                </w:rPr>
+                <m:t>40</m:t>
+              </m:r>
+              <m:r>
+                <w:rPr>
+                  <w:rFonts w:ascii="Cambria Math" w:hAnsi="Cambria Math"/>
+                </w:rPr>
+                <m:t>!</m:t>
+              </m:r>
+            </m:num>
+            <m:den>
+              <m:d>
+                <m:dPr>
+                  <m:ctrlPr>
+                    <w:rPr>
+                      <w:rFonts w:ascii="Cambria Math" w:hAnsi="Cambria Math"/>
+                      <w:i/>
+                    </w:rPr>
+                  </m:ctrlPr>
+                </m:dPr>
+                <m:e>
+                  <m:r>
+                    <w:rPr>
+                      <w:rFonts w:ascii="Cambria Math" w:hAnsi="Cambria Math"/>
+                    </w:rPr>
+                    <m:t>40</m:t>
+                  </m:r>
+                  <m:r>
+                    <w:rPr>
+                      <w:rFonts w:ascii="Cambria Math" w:hAnsi="Cambria Math"/>
+                    </w:rPr>
+                    <m:t>-</m:t>
+                  </m:r>
+                  <m:r>
+                    <w:rPr>
+                      <w:rFonts w:ascii="Cambria Math" w:hAnsi="Cambria Math"/>
+                    </w:rPr>
+                    <m:t>1</m:t>
+                  </m:r>
+                </m:e>
+              </m:d>
+              <m:r>
+                <w:rPr>
+                  <w:rFonts w:ascii="Cambria Math" w:hAnsi="Cambria Math"/>
+                </w:rPr>
+                <m:t>!</m:t>
+              </m:r>
+            </m:den>
+          </m:f>
+          <m:r>
+            <w:rPr>
+              <w:rFonts w:ascii="Cambria Math" w:hAnsi="Cambria Math"/>
+            </w:rPr>
+            <m:t>=</m:t>
+          </m:r>
+          <m:f>
+            <m:fPr>
+              <m:ctrlPr>
+                <w:rPr>
+                  <w:rFonts w:ascii="Cambria Math" w:hAnsi="Cambria Math"/>
+                </w:rPr>
+              </m:ctrlPr>
+            </m:fPr>
+            <m:num>
+              <m:r>
+                <w:rPr>
+                  <w:rFonts w:ascii="Cambria Math" w:hAnsi="Cambria Math"/>
+                </w:rPr>
+                <m:t>40!</m:t>
+              </m:r>
+            </m:num>
+            <m:den>
+              <m:r>
+                <w:rPr>
+                  <w:rFonts w:ascii="Cambria Math" w:hAnsi="Cambria Math"/>
+                </w:rPr>
+                <m:t>39!</m:t>
+              </m:r>
+            </m:den>
+          </m:f>
+          <m:r>
+            <w:rPr>
+              <w:rFonts w:ascii="Cambria Math" w:hAnsi="Cambria Math"/>
+            </w:rPr>
+            <m:t>=4</m:t>
+          </m:r>
+          <m:r>
+            <w:rPr>
+              <w:rFonts w:ascii="Cambria Math" w:hAnsi="Cambria Math"/>
+            </w:rPr>
+            <m:t>0</m:t>
+          </m:r>
         </m:oMath>
       </m:oMathPara>
     </w:p>
@@ -13211,22 +13487,16 @@
     </w:p>
     <w:p>
       <w:r>
-        <w:lastRenderedPageBreak/>
-        <w:t>Different limits on both sides, therefore limit does not exist (</w:t>
-      </w:r>
-      <w:proofErr w:type="spellStart"/>
-      <w:r>
-        <w:t>NaN</w:t>
-      </w:r>
-      <w:proofErr w:type="spellEnd"/>
-      <w:r>
-        <w:t>)</w:t>
+        <w:t>Different limits on both sides, therefore limit does not exist (NaN)</w:t>
       </w:r>
     </w:p>
     <w:p/>
     <w:p>
       <w:r>
-        <w:t>The final multiset is now:</w:t>
+        <w:t>Task 3’s answer is NaN, so t</w:t>
+      </w:r>
+      <w:r>
+        <w:t>he final multiset is now:</w:t>
       </w:r>
     </w:p>
     <w:p>
@@ -13258,44 +13528,12 @@
                 </w:rPr>
                 <m:t>40, </m:t>
               </m:r>
-              <m:d>
-                <m:dPr>
-                  <m:begChr m:val="{"/>
-                  <m:endChr m:val="}"/>
-                  <m:ctrlPr>
-                    <w:rPr>
-                      <w:rFonts w:ascii="Cambria Math" w:hAnsi="Cambria Math"/>
-                    </w:rPr>
-                  </m:ctrlPr>
-                </m:dPr>
-                <m:e>
-                  <m:r>
-                    <w:rPr>
-                      <w:rFonts w:ascii="Cambria Math" w:hAnsi="Cambria Math"/>
-                    </w:rPr>
-                    <m:t>∅, 40, 1, </m:t>
-                  </m:r>
-                  <m:d>
-                    <m:dPr>
-                      <m:begChr m:val="{"/>
-                      <m:endChr m:val="}"/>
-                      <m:ctrlPr>
-                        <w:rPr>
-                          <w:rFonts w:ascii="Cambria Math" w:hAnsi="Cambria Math"/>
-                        </w:rPr>
-                      </m:ctrlPr>
-                    </m:dPr>
-                    <m:e>
-                      <m:r>
-                        <w:rPr>
-                          <w:rFonts w:ascii="Cambria Math" w:hAnsi="Cambria Math"/>
-                        </w:rPr>
-                        <m:t>40, 1</m:t>
-                      </m:r>
-                    </m:e>
-                  </m:d>
-                </m:e>
-              </m:d>
+              <m:r>
+                <w:rPr>
+                  <w:rFonts w:ascii="Cambria Math" w:hAnsi="Cambria Math"/>
+                </w:rPr>
+                <m:t>40</m:t>
+              </m:r>
               <m:r>
                 <w:rPr>
                   <w:rFonts w:ascii="Cambria Math" w:hAnsi="Cambria Math"/>
@@ -13491,7 +13729,7 @@
                 <w:rPr>
                   <w:rFonts w:ascii="Cambria Math" w:hAnsi="Cambria Math"/>
                 </w:rPr>
-                <m:t>40</m:t>
+                <m:t>40, 40, NaN, NaN</m:t>
               </m:r>
             </m:e>
           </m:d>
@@ -13499,7 +13737,13 @@
             <w:rPr>
               <w:rFonts w:ascii="Cambria Math" w:hAnsi="Cambria Math"/>
             </w:rPr>
-            <m:t> ≡ </m:t>
+            <m:t xml:space="preserve"> </m:t>
+          </m:r>
+          <m:r>
+            <w:rPr>
+              <w:rFonts w:ascii="Cambria Math" w:hAnsi="Cambria Math"/>
+            </w:rPr>
+            <m:t>∩ </m:t>
           </m:r>
           <m:d>
             <m:dPr>
@@ -13516,40 +13760,15 @@
                 <w:rPr>
                   <w:rFonts w:ascii="Cambria Math" w:hAnsi="Cambria Math"/>
                 </w:rPr>
-                <m:t>40</m:t>
+                <m:t>40, 0</m:t>
               </m:r>
             </m:e>
           </m:d>
-        </m:oMath>
-      </m:oMathPara>
-    </w:p>
-    <w:p>
-      <m:oMathPara>
-        <m:oMathParaPr>
-          <m:jc m:val="left"/>
-        </m:oMathParaPr>
-        <m:oMath>
-          <m:r>
-            <w:rPr>
-              <w:rFonts w:ascii="Cambria Math" w:hAnsi="Cambria Math"/>
-            </w:rPr>
-            <m:t>= True </m:t>
-          </m:r>
-        </m:oMath>
-      </m:oMathPara>
-    </w:p>
-    <w:p/>
-    <w:p>
-      <m:oMathPara>
-        <m:oMathParaPr>
-          <m:jc m:val="left"/>
-        </m:oMathParaPr>
-        <m:oMath>
-          <m:r>
-            <w:rPr>
-              <w:rFonts w:ascii="Cambria Math" w:hAnsi="Cambria Math"/>
-            </w:rPr>
-            <m:t>q: </m:t>
+          <m:r>
+            <w:rPr>
+              <w:rFonts w:ascii="Cambria Math" w:hAnsi="Cambria Math"/>
+            </w:rPr>
+            <m:t> ≡ </m:t>
           </m:r>
           <m:d>
             <m:dPr>
@@ -13566,72 +13785,10 @@
                 <w:rPr>
                   <w:rFonts w:ascii="Cambria Math" w:hAnsi="Cambria Math"/>
                 </w:rPr>
-                <m:t>-∞</m:t>
+                <m:t>40</m:t>
               </m:r>
             </m:e>
           </m:d>
-          <m:r>
-            <w:rPr>
-              <w:rFonts w:ascii="Cambria Math" w:hAnsi="Cambria Math"/>
-            </w:rPr>
-            <m:t> ⊂ S</m:t>
-          </m:r>
-        </m:oMath>
-      </m:oMathPara>
-    </w:p>
-    <w:p>
-      <m:oMathPara>
-        <m:oMathParaPr>
-          <m:jc m:val="left"/>
-        </m:oMathParaPr>
-        <m:oMath>
-          <m:r>
-            <w:rPr>
-              <w:rFonts w:ascii="Cambria Math" w:hAnsi="Cambria Math"/>
-            </w:rPr>
-            <m:t>= False </m:t>
-          </m:r>
-        </m:oMath>
-      </m:oMathPara>
-    </w:p>
-    <w:p/>
-    <w:p>
-      <m:oMathPara>
-        <m:oMathParaPr>
-          <m:jc m:val="left"/>
-        </m:oMathParaPr>
-        <m:oMath>
-          <m:r>
-            <w:rPr>
-              <w:rFonts w:ascii="Cambria Math" w:hAnsi="Cambria Math"/>
-            </w:rPr>
-            <m:t>r: S ∪ </m:t>
-          </m:r>
-          <m:d>
-            <m:dPr>
-              <m:begChr m:val="{"/>
-              <m:endChr m:val="}"/>
-              <m:ctrlPr>
-                <w:rPr>
-                  <w:rFonts w:ascii="Cambria Math" w:hAnsi="Cambria Math"/>
-                </w:rPr>
-              </m:ctrlPr>
-            </m:dPr>
-            <m:e>
-              <m:r>
-                <w:rPr>
-                  <w:rFonts w:ascii="Cambria Math" w:hAnsi="Cambria Math"/>
-                </w:rPr>
-                <m:t>0</m:t>
-              </m:r>
-            </m:e>
-          </m:d>
-          <m:r>
-            <w:rPr>
-              <w:rFonts w:ascii="Cambria Math" w:hAnsi="Cambria Math"/>
-            </w:rPr>
-            <m:t> ⊂ S</m:t>
-          </m:r>
         </m:oMath>
       </m:oMathPara>
     </w:p>
@@ -13656,46 +13813,179 @@
                 <w:rPr>
                   <w:rFonts w:ascii="Cambria Math" w:hAnsi="Cambria Math"/>
                 </w:rPr>
+                <m:t>40</m:t>
+              </m:r>
+            </m:e>
+          </m:d>
+          <m:r>
+            <w:rPr>
+              <w:rFonts w:ascii="Cambria Math" w:hAnsi="Cambria Math"/>
+            </w:rPr>
+            <m:t> ≡ </m:t>
+          </m:r>
+          <m:d>
+            <m:dPr>
+              <m:begChr m:val="{"/>
+              <m:endChr m:val="}"/>
+              <m:ctrlPr>
+                <w:rPr>
+                  <w:rFonts w:ascii="Cambria Math" w:hAnsi="Cambria Math"/>
+                </w:rPr>
+              </m:ctrlPr>
+            </m:dPr>
+            <m:e>
+              <m:r>
+                <w:rPr>
+                  <w:rFonts w:ascii="Cambria Math" w:hAnsi="Cambria Math"/>
+                </w:rPr>
+                <m:t>40</m:t>
+              </m:r>
+            </m:e>
+          </m:d>
+        </m:oMath>
+      </m:oMathPara>
+    </w:p>
+    <w:p>
+      <m:oMathPara>
+        <m:oMathParaPr>
+          <m:jc m:val="left"/>
+        </m:oMathParaPr>
+        <m:oMath>
+          <m:r>
+            <w:rPr>
+              <w:rFonts w:ascii="Cambria Math" w:hAnsi="Cambria Math"/>
+            </w:rPr>
+            <m:t>= True </m:t>
+          </m:r>
+        </m:oMath>
+      </m:oMathPara>
+    </w:p>
+    <w:p/>
+    <w:p>
+      <m:oMathPara>
+        <m:oMathParaPr>
+          <m:jc m:val="left"/>
+        </m:oMathParaPr>
+        <m:oMath>
+          <m:r>
+            <w:rPr>
+              <w:rFonts w:ascii="Cambria Math" w:hAnsi="Cambria Math"/>
+            </w:rPr>
+            <m:t>q: </m:t>
+          </m:r>
+          <m:d>
+            <m:dPr>
+              <m:begChr m:val="{"/>
+              <m:endChr m:val="}"/>
+              <m:ctrlPr>
+                <w:rPr>
+                  <w:rFonts w:ascii="Cambria Math" w:hAnsi="Cambria Math"/>
+                </w:rPr>
+              </m:ctrlPr>
+            </m:dPr>
+            <m:e>
+              <m:r>
+                <w:rPr>
+                  <w:rFonts w:ascii="Cambria Math" w:hAnsi="Cambria Math"/>
+                </w:rPr>
+                <m:t>-∞</m:t>
+              </m:r>
+            </m:e>
+          </m:d>
+          <m:r>
+            <w:rPr>
+              <w:rFonts w:ascii="Cambria Math" w:hAnsi="Cambria Math"/>
+            </w:rPr>
+            <m:t> ⊂ S</m:t>
+          </m:r>
+        </m:oMath>
+      </m:oMathPara>
+    </w:p>
+    <w:p>
+      <m:oMathPara>
+        <m:oMathParaPr>
+          <m:jc m:val="left"/>
+        </m:oMathParaPr>
+        <m:oMath>
+          <m:r>
+            <w:rPr>
+              <w:rFonts w:ascii="Cambria Math" w:hAnsi="Cambria Math"/>
+            </w:rPr>
+            <m:t>= False </m:t>
+          </m:r>
+        </m:oMath>
+      </m:oMathPara>
+    </w:p>
+    <w:p/>
+    <w:p>
+      <m:oMathPara>
+        <m:oMathParaPr>
+          <m:jc m:val="left"/>
+        </m:oMathParaPr>
+        <m:oMath>
+          <m:r>
+            <w:rPr>
+              <w:rFonts w:ascii="Cambria Math" w:hAnsi="Cambria Math"/>
+            </w:rPr>
+            <m:t>r: S ∪ </m:t>
+          </m:r>
+          <m:d>
+            <m:dPr>
+              <m:begChr m:val="{"/>
+              <m:endChr m:val="}"/>
+              <m:ctrlPr>
+                <w:rPr>
+                  <w:rFonts w:ascii="Cambria Math" w:hAnsi="Cambria Math"/>
+                </w:rPr>
+              </m:ctrlPr>
+            </m:dPr>
+            <m:e>
+              <m:r>
+                <w:rPr>
+                  <w:rFonts w:ascii="Cambria Math" w:hAnsi="Cambria Math"/>
+                </w:rPr>
+                <m:t>0</m:t>
+              </m:r>
+            </m:e>
+          </m:d>
+          <m:r>
+            <w:rPr>
+              <w:rFonts w:ascii="Cambria Math" w:hAnsi="Cambria Math"/>
+            </w:rPr>
+            <m:t> ⊂ S</m:t>
+          </m:r>
+        </m:oMath>
+      </m:oMathPara>
+    </w:p>
+    <w:p>
+      <m:oMathPara>
+        <m:oMathParaPr>
+          <m:jc m:val="left"/>
+        </m:oMathParaPr>
+        <m:oMath>
+          <m:d>
+            <m:dPr>
+              <m:begChr m:val="{"/>
+              <m:endChr m:val="}"/>
+              <m:ctrlPr>
+                <w:rPr>
+                  <w:rFonts w:ascii="Cambria Math" w:hAnsi="Cambria Math"/>
+                </w:rPr>
+              </m:ctrlPr>
+            </m:dPr>
+            <m:e>
+              <m:r>
+                <w:rPr>
+                  <w:rFonts w:ascii="Cambria Math" w:hAnsi="Cambria Math"/>
+                </w:rPr>
                 <m:t>40, </m:t>
               </m:r>
-              <m:d>
-                <m:dPr>
-                  <m:begChr m:val="{"/>
-                  <m:endChr m:val="}"/>
-                  <m:ctrlPr>
-                    <w:rPr>
-                      <w:rFonts w:ascii="Cambria Math" w:hAnsi="Cambria Math"/>
-                    </w:rPr>
-                  </m:ctrlPr>
-                </m:dPr>
-                <m:e>
-                  <m:r>
-                    <w:rPr>
-                      <w:rFonts w:ascii="Cambria Math" w:hAnsi="Cambria Math"/>
-                    </w:rPr>
-                    <m:t>∅, 40, 1, </m:t>
-                  </m:r>
-                  <m:d>
-                    <m:dPr>
-                      <m:begChr m:val="{"/>
-                      <m:endChr m:val="}"/>
-                      <m:ctrlPr>
-                        <w:rPr>
-                          <w:rFonts w:ascii="Cambria Math" w:hAnsi="Cambria Math"/>
-                        </w:rPr>
-                      </m:ctrlPr>
-                    </m:dPr>
-                    <m:e>
-                      <m:r>
-                        <w:rPr>
-                          <w:rFonts w:ascii="Cambria Math" w:hAnsi="Cambria Math"/>
-                        </w:rPr>
-                        <m:t>40, 1</m:t>
-                      </m:r>
-                    </m:e>
-                  </m:d>
-                </m:e>
-              </m:d>
+              <m:r>
+                <w:rPr>
+                  <w:rFonts w:ascii="Cambria Math" w:hAnsi="Cambria Math"/>
+                </w:rPr>
+                <m:t>40</m:t>
+              </m:r>
               <m:r>
                 <w:rPr>
                   <w:rFonts w:ascii="Cambria Math" w:hAnsi="Cambria Math"/>
@@ -13853,6 +14143,7 @@
             <w:rPr>
               <w:rFonts w:ascii="Cambria Math" w:hAnsi="Cambria Math"/>
             </w:rPr>
+            <w:lastRenderedPageBreak/>
             <m:t>1 ⊕ 0 ⇔ </m:t>
           </m:r>
           <m:d>
@@ -14393,6 +14684,7 @@
   <w:style w:type="paragraph" w:default="1" w:styleId="Normal">
     <w:name w:val="Normal"/>
     <w:qFormat/>
+    <w:rsid w:val="00E3441D"/>
   </w:style>
   <w:style w:type="paragraph" w:styleId="Heading1">
     <w:name w:val="heading 1"/>
@@ -14855,6 +15147,16 @@
       <w:spacing w:val="5"/>
     </w:rPr>
   </w:style>
+  <w:style w:type="character" w:styleId="PlaceholderText">
+    <w:name w:val="Placeholder Text"/>
+    <w:basedOn w:val="DefaultParagraphFont"/>
+    <w:uiPriority w:val="99"/>
+    <w:semiHidden/>
+    <w:rsid w:val="00C63451"/>
+    <w:rPr>
+      <w:color w:val="666666"/>
+    </w:rPr>
+  </w:style>
 </w:styles>
 </file>
 

</xml_diff>